<commit_message>
Made the chatbot compliant with questions provided
</commit_message>
<xml_diff>
--- a/001 Questions.docx
+++ b/001 Questions.docx
@@ -127,6 +127,200 @@
           <w:b/>
           <w:bCs/>
         </w:rPr>
+        <w:t>LONG TERM GENERIC KNOWLEDGE</w:t>
+      </w:r>
+    </w:p>
+    <w:p>
+      <w:r>
+        <w:t xml:space="preserve">Q30: Provide an </w:t>
+      </w:r>
+      <w:r>
+        <w:rPr>
+          <w:color w:val="FF0000"/>
+        </w:rPr>
+        <w:t xml:space="preserve">example </w:t>
+      </w:r>
+      <w:r>
+        <w:t xml:space="preserve">of </w:t>
+      </w:r>
+      <w:r>
+        <w:rPr>
+          <w:highlight w:val="green"/>
+        </w:rPr>
+        <w:t xml:space="preserve">long-term </w:t>
+      </w:r>
+      <w:r>
+        <w:rPr>
+          <w:highlight w:val="green"/>
+        </w:rPr>
+        <w:t xml:space="preserve">generic </w:t>
+      </w:r>
+      <w:r>
+        <w:rPr>
+          <w:highlight w:val="green"/>
+        </w:rPr>
+        <w:t>knowledge</w:t>
+      </w:r>
+      <w:r>
+        <w:t>.</w:t>
+      </w:r>
+    </w:p>
+    <w:p>
+      <w:r>
+        <w:t xml:space="preserve">Q24: Illustrate the </w:t>
+      </w:r>
+      <w:r>
+        <w:rPr>
+          <w:color w:val="FF0000"/>
+        </w:rPr>
+        <w:t xml:space="preserve">concept </w:t>
+      </w:r>
+      <w:r>
+        <w:t xml:space="preserve">of </w:t>
+      </w:r>
+      <w:r>
+        <w:rPr>
+          <w:highlight w:val="green"/>
+        </w:rPr>
+        <w:t>long-term generic knowledge</w:t>
+      </w:r>
+      <w:r>
+        <w:t>.</w:t>
+      </w:r>
+    </w:p>
+    <w:p>
+      <w:r>
+        <w:t xml:space="preserve">Q06: Give me an </w:t>
+      </w:r>
+      <w:r>
+        <w:rPr>
+          <w:color w:val="FF0000"/>
+        </w:rPr>
+        <w:t xml:space="preserve">example </w:t>
+      </w:r>
+      <w:r>
+        <w:t xml:space="preserve">of </w:t>
+      </w:r>
+      <w:r>
+        <w:rPr>
+          <w:highlight w:val="green"/>
+        </w:rPr>
+        <w:t xml:space="preserve">long-term </w:t>
+      </w:r>
+      <w:r>
+        <w:rPr>
+          <w:highlight w:val="green"/>
+        </w:rPr>
+        <w:t xml:space="preserve">generic </w:t>
+      </w:r>
+      <w:r>
+        <w:rPr>
+          <w:highlight w:val="green"/>
+        </w:rPr>
+        <w:t>knowledge</w:t>
+      </w:r>
+      <w:r>
+        <w:t>.</w:t>
+      </w:r>
+    </w:p>
+    <w:p/>
+    <w:p>
+      <w:pPr>
+        <w:rPr>
+          <w:b/>
+          <w:bCs/>
+        </w:rPr>
+      </w:pPr>
+      <w:r>
+        <w:rPr>
+          <w:b/>
+          <w:bCs/>
+        </w:rPr>
+        <w:t>SHORT TERM GENERIC KNOWLEDGE</w:t>
+      </w:r>
+    </w:p>
+    <w:p>
+      <w:r>
+        <w:t xml:space="preserve">Q32: Provide an </w:t>
+      </w:r>
+      <w:r>
+        <w:rPr>
+          <w:color w:val="FF0000"/>
+        </w:rPr>
+        <w:t xml:space="preserve">example </w:t>
+      </w:r>
+      <w:r>
+        <w:t xml:space="preserve">of </w:t>
+      </w:r>
+      <w:r>
+        <w:rPr>
+          <w:highlight w:val="green"/>
+        </w:rPr>
+        <w:t>short-term generic knowledge</w:t>
+      </w:r>
+      <w:r>
+        <w:t>.</w:t>
+      </w:r>
+    </w:p>
+    <w:p>
+      <w:r>
+        <w:t xml:space="preserve">Q26: Illustrate the </w:t>
+      </w:r>
+      <w:r>
+        <w:rPr>
+          <w:color w:val="FF0000"/>
+        </w:rPr>
+        <w:t xml:space="preserve">concept </w:t>
+      </w:r>
+      <w:r>
+        <w:t xml:space="preserve">of </w:t>
+      </w:r>
+      <w:r>
+        <w:rPr>
+          <w:highlight w:val="green"/>
+        </w:rPr>
+        <w:t>short-term generic knowledge</w:t>
+      </w:r>
+      <w:r>
+        <w:t>.</w:t>
+      </w:r>
+    </w:p>
+    <w:p>
+      <w:r>
+        <w:t xml:space="preserve">Q08: Give me an </w:t>
+      </w:r>
+      <w:r>
+        <w:rPr>
+          <w:color w:val="FF0000"/>
+        </w:rPr>
+        <w:t xml:space="preserve">example </w:t>
+      </w:r>
+      <w:r>
+        <w:t xml:space="preserve">of </w:t>
+      </w:r>
+      <w:r>
+        <w:rPr>
+          <w:highlight w:val="green"/>
+        </w:rPr>
+        <w:t>short-term generic knowledge</w:t>
+      </w:r>
+      <w:r>
+        <w:t>.</w:t>
+      </w:r>
+    </w:p>
+    <w:p/>
+    <w:p>
+      <w:pPr>
+        <w:rPr>
+          <w:b/>
+          <w:bCs/>
+        </w:rPr>
+      </w:pPr>
+      <w:r>
+        <w:rPr>
+          <w:b/>
+          <w:bCs/>
+        </w:rPr>
         <w:t>DOMAIN SPECIFIC KNOWLEDGE</w:t>
       </w:r>
     </w:p>
@@ -182,9 +376,217 @@
       </w:r>
       <w:r>
         <w:rPr>
-          <w:highlight w:val="green"/>
-        </w:rPr>
-        <w:t>about domain-specific knowledge</w:t>
+          <w:color w:val="FF0000"/>
+        </w:rPr>
+        <w:t>about</w:t>
+      </w:r>
+      <w:r>
+        <w:rPr>
+          <w:color w:val="FF0000"/>
+          <w:highlight w:val="green"/>
+        </w:rPr>
+        <w:t xml:space="preserve"> </w:t>
+      </w:r>
+      <w:r>
+        <w:rPr>
+          <w:highlight w:val="green"/>
+        </w:rPr>
+        <w:t>domain-specific knowledge</w:t>
+      </w:r>
+      <w:r>
+        <w:t>.</w:t>
+      </w:r>
+    </w:p>
+    <w:p/>
+    <w:p>
+      <w:pPr>
+        <w:rPr>
+          <w:b/>
+          <w:bCs/>
+        </w:rPr>
+      </w:pPr>
+      <w:r>
+        <w:rPr>
+          <w:b/>
+          <w:bCs/>
+        </w:rPr>
+        <w:t>LONG TERM DOMAIN SPECIFIC KNOWLEDGE</w:t>
+      </w:r>
+    </w:p>
+    <w:p>
+      <w:r>
+        <w:t xml:space="preserve">Q07: Give me an </w:t>
+      </w:r>
+      <w:r>
+        <w:rPr>
+          <w:color w:val="FF0000"/>
+        </w:rPr>
+        <w:t xml:space="preserve">example </w:t>
+      </w:r>
+      <w:r>
+        <w:t xml:space="preserve">of </w:t>
+      </w:r>
+      <w:r>
+        <w:rPr>
+          <w:highlight w:val="green"/>
+        </w:rPr>
+        <w:t>long-term domain-specific knowledge</w:t>
+      </w:r>
+      <w:r>
+        <w:t>.</w:t>
+      </w:r>
+    </w:p>
+    <w:p>
+      <w:r>
+        <w:t xml:space="preserve">Q25: Illustrate the </w:t>
+      </w:r>
+      <w:r>
+        <w:rPr>
+          <w:color w:val="FF0000"/>
+        </w:rPr>
+        <w:t xml:space="preserve">concept </w:t>
+      </w:r>
+      <w:r>
+        <w:t xml:space="preserve">of </w:t>
+      </w:r>
+      <w:r>
+        <w:rPr>
+          <w:highlight w:val="green"/>
+        </w:rPr>
+        <w:t>long-term domain-specific knowledge</w:t>
+      </w:r>
+      <w:r>
+        <w:t>.</w:t>
+      </w:r>
+    </w:p>
+    <w:p>
+      <w:r>
+        <w:t xml:space="preserve">Q31: Provide an </w:t>
+      </w:r>
+      <w:r>
+        <w:rPr>
+          <w:color w:val="FF0000"/>
+        </w:rPr>
+        <w:t xml:space="preserve">example </w:t>
+      </w:r>
+      <w:r>
+        <w:t xml:space="preserve">of </w:t>
+      </w:r>
+      <w:r>
+        <w:rPr>
+          <w:highlight w:val="green"/>
+        </w:rPr>
+        <w:t>long-term domain-specific knowledge</w:t>
+      </w:r>
+      <w:r>
+        <w:t>.</w:t>
+      </w:r>
+    </w:p>
+    <w:p/>
+    <w:p>
+      <w:pPr>
+        <w:rPr>
+          <w:b/>
+          <w:bCs/>
+        </w:rPr>
+      </w:pPr>
+    </w:p>
+    <w:p>
+      <w:pPr>
+        <w:rPr>
+          <w:b/>
+          <w:bCs/>
+        </w:rPr>
+      </w:pPr>
+    </w:p>
+    <w:p>
+      <w:pPr>
+        <w:rPr>
+          <w:b/>
+          <w:bCs/>
+        </w:rPr>
+      </w:pPr>
+    </w:p>
+    <w:p>
+      <w:pPr>
+        <w:rPr>
+          <w:b/>
+          <w:bCs/>
+        </w:rPr>
+      </w:pPr>
+      <w:r>
+        <w:rPr>
+          <w:b/>
+          <w:bCs/>
+        </w:rPr>
+        <w:lastRenderedPageBreak/>
+        <w:t>SHORT TERM DOMAIN SPECIFIC KNOWLEDGE</w:t>
+      </w:r>
+    </w:p>
+    <w:p>
+      <w:r>
+        <w:t xml:space="preserve">Q09: Give me an </w:t>
+      </w:r>
+      <w:r>
+        <w:rPr>
+          <w:color w:val="FF0000"/>
+        </w:rPr>
+        <w:t xml:space="preserve">example </w:t>
+      </w:r>
+      <w:r>
+        <w:t xml:space="preserve">of </w:t>
+      </w:r>
+      <w:r>
+        <w:rPr>
+          <w:highlight w:val="green"/>
+        </w:rPr>
+        <w:t>short-term domain-specific knowledge</w:t>
+      </w:r>
+      <w:r>
+        <w:t>.</w:t>
+      </w:r>
+    </w:p>
+    <w:p>
+      <w:r>
+        <w:t xml:space="preserve">Q27: Illustrate the </w:t>
+      </w:r>
+      <w:r>
+        <w:rPr>
+          <w:color w:val="FF0000"/>
+        </w:rPr>
+        <w:t xml:space="preserve">concept </w:t>
+      </w:r>
+      <w:r>
+        <w:t xml:space="preserve">of </w:t>
+      </w:r>
+      <w:r>
+        <w:rPr>
+          <w:highlight w:val="green"/>
+        </w:rPr>
+        <w:t>short-term domain-specific knowledge</w:t>
+      </w:r>
+      <w:r>
+        <w:t>.</w:t>
+      </w:r>
+    </w:p>
+    <w:p>
+      <w:r>
+        <w:t xml:space="preserve">Q33: Provide an </w:t>
+      </w:r>
+      <w:r>
+        <w:rPr>
+          <w:color w:val="FF0000"/>
+        </w:rPr>
+        <w:t xml:space="preserve">example </w:t>
+      </w:r>
+      <w:r>
+        <w:t xml:space="preserve">of </w:t>
+      </w:r>
+      <w:r>
+        <w:rPr>
+          <w:highlight w:val="green"/>
+        </w:rPr>
+        <w:t>short-term domain-specific knowledge</w:t>
       </w:r>
       <w:r>
         <w:t>.</w:t>
@@ -287,31 +689,61 @@
         <w:t>?</w:t>
       </w:r>
     </w:p>
-    <w:p/>
-    <w:p>
-      <w:pPr>
-        <w:rPr>
-          <w:b/>
-          <w:bCs/>
-        </w:rPr>
-      </w:pPr>
-      <w:r>
-        <w:rPr>
-          <w:b/>
-          <w:bCs/>
-        </w:rPr>
-        <w:t>LONG TERM GENERIC KNOWLEDGE</w:t>
-      </w:r>
-    </w:p>
-    <w:p>
-      <w:r>
-        <w:t xml:space="preserve">Q24: Illustrate the </w:t>
-      </w:r>
-      <w:r>
-        <w:rPr>
-          <w:color w:val="FF0000"/>
-        </w:rPr>
-        <w:t xml:space="preserve">concept </w:t>
+    <w:p>
+      <w:pPr>
+        <w:rPr>
+          <w:b/>
+          <w:bCs/>
+        </w:rPr>
+      </w:pPr>
+    </w:p>
+    <w:p>
+      <w:pPr>
+        <w:rPr>
+          <w:b/>
+          <w:bCs/>
+        </w:rPr>
+      </w:pPr>
+      <w:r>
+        <w:rPr>
+          <w:b/>
+          <w:bCs/>
+        </w:rPr>
+        <w:t>SHORT TERM KNOWLEDGE</w:t>
+      </w:r>
+    </w:p>
+    <w:p>
+      <w:r>
+        <w:t xml:space="preserve">Q01: </w:t>
+      </w:r>
+      <w:r>
+        <w:rPr>
+          <w:highlight w:val="cyan"/>
+        </w:rPr>
+        <w:t>What</w:t>
+      </w:r>
+      <w:r>
+        <w:t xml:space="preserve"> is </w:t>
+      </w:r>
+      <w:r>
+        <w:rPr>
+          <w:highlight w:val="green"/>
+        </w:rPr>
+        <w:t>short-term knowledge</w:t>
+      </w:r>
+      <w:r>
+        <w:t>?</w:t>
+      </w:r>
+    </w:p>
+    <w:p>
+      <w:r>
+        <w:t xml:space="preserve">Q13: Give me a </w:t>
+      </w:r>
+      <w:r>
+        <w:rPr>
+          <w:color w:val="FF0000"/>
+        </w:rPr>
+        <w:t xml:space="preserve">definition </w:t>
       </w:r>
       <w:r>
         <w:t xml:space="preserve">of </w:t>
@@ -320,465 +752,27 @@
         <w:rPr>
           <w:highlight w:val="green"/>
         </w:rPr>
-        <w:t>long-term generic knowledge</w:t>
-      </w:r>
-      <w:r>
-        <w:t>.</w:t>
-      </w:r>
-    </w:p>
-    <w:p>
-      <w:r>
-        <w:t xml:space="preserve">Q30: Provide an </w:t>
-      </w:r>
-      <w:r>
-        <w:rPr>
-          <w:color w:val="FF0000"/>
-        </w:rPr>
-        <w:t xml:space="preserve">example </w:t>
-      </w:r>
-      <w:r>
-        <w:t xml:space="preserve">of </w:t>
-      </w:r>
-      <w:r>
-        <w:rPr>
-          <w:highlight w:val="green"/>
-        </w:rPr>
-        <w:t xml:space="preserve">long-term </w:t>
-      </w:r>
-      <w:r>
-        <w:rPr>
-          <w:highlight w:val="green"/>
-        </w:rPr>
-        <w:t>generic</w:t>
-      </w:r>
-      <w:r>
-        <w:rPr>
-          <w:highlight w:val="green"/>
-        </w:rPr>
-        <w:t xml:space="preserve"> </w:t>
-      </w:r>
-      <w:r>
-        <w:rPr>
-          <w:highlight w:val="green"/>
-        </w:rPr>
-        <w:t>knowledge</w:t>
-      </w:r>
-      <w:r>
-        <w:t>.</w:t>
-      </w:r>
-    </w:p>
-    <w:p>
-      <w:r>
-        <w:t xml:space="preserve">Q06: Give me an </w:t>
-      </w:r>
-      <w:r>
-        <w:rPr>
-          <w:color w:val="FF0000"/>
-        </w:rPr>
-        <w:t xml:space="preserve">example </w:t>
-      </w:r>
-      <w:r>
-        <w:t xml:space="preserve">of </w:t>
-      </w:r>
-      <w:r>
-        <w:rPr>
-          <w:highlight w:val="green"/>
-        </w:rPr>
-        <w:t xml:space="preserve">long-term </w:t>
-      </w:r>
-      <w:r>
-        <w:rPr>
-          <w:highlight w:val="green"/>
-        </w:rPr>
-        <w:t>generic</w:t>
-      </w:r>
-      <w:r>
-        <w:rPr>
-          <w:highlight w:val="green"/>
-        </w:rPr>
-        <w:t xml:space="preserve"> </w:t>
-      </w:r>
-      <w:r>
-        <w:rPr>
-          <w:highlight w:val="green"/>
-        </w:rPr>
-        <w:t>knowledge</w:t>
-      </w:r>
-      <w:r>
-        <w:t>.</w:t>
-      </w:r>
-    </w:p>
-    <w:p/>
-    <w:p>
-      <w:pPr>
-        <w:rPr>
-          <w:b/>
-          <w:bCs/>
-        </w:rPr>
-      </w:pPr>
-      <w:r>
-        <w:rPr>
-          <w:b/>
-          <w:bCs/>
-        </w:rPr>
-        <w:t>LONG TERM DOMAIN SPECIFIC KNOWLEDGE</w:t>
-      </w:r>
-    </w:p>
-    <w:p>
-      <w:r>
-        <w:t xml:space="preserve">Q07: Give me an </w:t>
-      </w:r>
-      <w:r>
-        <w:rPr>
-          <w:color w:val="FF0000"/>
-        </w:rPr>
-        <w:t xml:space="preserve">example </w:t>
-      </w:r>
-      <w:r>
-        <w:t xml:space="preserve">of </w:t>
-      </w:r>
-      <w:r>
-        <w:rPr>
-          <w:highlight w:val="green"/>
-        </w:rPr>
-        <w:t>long-term domain-specific knowledge</w:t>
-      </w:r>
-      <w:r>
-        <w:t>.</w:t>
-      </w:r>
-    </w:p>
-    <w:p>
-      <w:r>
-        <w:t xml:space="preserve">Q25: Illustrate the </w:t>
-      </w:r>
-      <w:r>
-        <w:rPr>
-          <w:color w:val="FF0000"/>
-        </w:rPr>
-        <w:t xml:space="preserve">concept </w:t>
-      </w:r>
-      <w:r>
-        <w:t xml:space="preserve">of </w:t>
-      </w:r>
-      <w:r>
-        <w:rPr>
-          <w:highlight w:val="green"/>
-        </w:rPr>
-        <w:t>long-term domain-specific knowledge</w:t>
-      </w:r>
-      <w:r>
-        <w:t>.</w:t>
-      </w:r>
-    </w:p>
-    <w:p>
-      <w:r>
-        <w:t xml:space="preserve">Q31: Provide an </w:t>
-      </w:r>
-      <w:r>
-        <w:rPr>
-          <w:color w:val="FF0000"/>
-        </w:rPr>
-        <w:t xml:space="preserve">example </w:t>
-      </w:r>
-      <w:r>
-        <w:t xml:space="preserve">of </w:t>
-      </w:r>
-      <w:r>
-        <w:rPr>
-          <w:highlight w:val="green"/>
-        </w:rPr>
-        <w:t>long-term domain-specific knowledge</w:t>
-      </w:r>
-      <w:r>
-        <w:t>.</w:t>
-      </w:r>
-    </w:p>
-    <w:p/>
-    <w:p>
-      <w:pPr>
-        <w:rPr>
-          <w:b/>
-          <w:bCs/>
-        </w:rPr>
-      </w:pPr>
-    </w:p>
-    <w:p>
-      <w:pPr>
-        <w:rPr>
-          <w:b/>
-          <w:bCs/>
-        </w:rPr>
-      </w:pPr>
-    </w:p>
-    <w:p>
-      <w:pPr>
-        <w:rPr>
-          <w:b/>
-          <w:bCs/>
-        </w:rPr>
-      </w:pPr>
-    </w:p>
-    <w:p>
-      <w:pPr>
-        <w:rPr>
-          <w:b/>
-          <w:bCs/>
-        </w:rPr>
-      </w:pPr>
-    </w:p>
-    <w:p>
-      <w:pPr>
-        <w:rPr>
-          <w:b/>
-          <w:bCs/>
-        </w:rPr>
-      </w:pPr>
-      <w:r>
-        <w:rPr>
-          <w:b/>
-          <w:bCs/>
-        </w:rPr>
-        <w:t>SHORT TERM KNOWLEDGE</w:t>
-      </w:r>
-    </w:p>
-    <w:p>
-      <w:r>
-        <w:t xml:space="preserve">Q01: </w:t>
-      </w:r>
-      <w:r>
-        <w:rPr>
-          <w:highlight w:val="cyan"/>
-        </w:rPr>
-        <w:t>What</w:t>
-      </w:r>
-      <w:r>
-        <w:t xml:space="preserve"> is </w:t>
-      </w:r>
-      <w:r>
-        <w:rPr>
-          <w:highlight w:val="green"/>
-        </w:rPr>
         <w:t>short-term knowledge</w:t>
       </w:r>
       <w:r>
-        <w:t>?</w:t>
-      </w:r>
-    </w:p>
-    <w:p>
-      <w:r>
-        <w:t xml:space="preserve">Q13: Give me a </w:t>
-      </w:r>
-      <w:r>
-        <w:rPr>
-          <w:color w:val="FF0000"/>
-        </w:rPr>
-        <w:t xml:space="preserve">definition </w:t>
-      </w:r>
-      <w:r>
-        <w:t xml:space="preserve">of </w:t>
+        <w:t>.</w:t>
+      </w:r>
+    </w:p>
+    <w:p>
+      <w:r>
+        <w:t xml:space="preserve">Q19: Tell me </w:t>
+      </w:r>
+      <w:r>
+        <w:rPr>
+          <w:color w:val="FF0000"/>
+        </w:rPr>
+        <w:t xml:space="preserve">about </w:t>
       </w:r>
       <w:r>
         <w:rPr>
           <w:highlight w:val="green"/>
         </w:rPr>
         <w:t>short-term knowledge</w:t>
-      </w:r>
-      <w:r>
-        <w:t>.</w:t>
-      </w:r>
-    </w:p>
-    <w:p>
-      <w:r>
-        <w:t xml:space="preserve">Q19: Tell me </w:t>
-      </w:r>
-      <w:r>
-        <w:rPr>
-          <w:color w:val="FF0000"/>
-        </w:rPr>
-        <w:t xml:space="preserve">about </w:t>
-      </w:r>
-      <w:r>
-        <w:rPr>
-          <w:highlight w:val="green"/>
-        </w:rPr>
-        <w:t>short-term knowledge</w:t>
-      </w:r>
-      <w:r>
-        <w:t>.</w:t>
-      </w:r>
-    </w:p>
-    <w:p>
-      <w:pPr>
-        <w:rPr>
-          <w:b/>
-          <w:bCs/>
-        </w:rPr>
-      </w:pPr>
-    </w:p>
-    <w:p>
-      <w:pPr>
-        <w:rPr>
-          <w:b/>
-          <w:bCs/>
-        </w:rPr>
-      </w:pPr>
-      <w:r>
-        <w:rPr>
-          <w:b/>
-          <w:bCs/>
-        </w:rPr>
-        <w:t>SHORT TERM GENERIC KNOWLEDGE</w:t>
-      </w:r>
-    </w:p>
-    <w:p>
-      <w:r>
-        <w:t xml:space="preserve">Q08: Give me an </w:t>
-      </w:r>
-      <w:r>
-        <w:rPr>
-          <w:color w:val="FF0000"/>
-        </w:rPr>
-        <w:t xml:space="preserve">example </w:t>
-      </w:r>
-      <w:r>
-        <w:t xml:space="preserve">of </w:t>
-      </w:r>
-      <w:r>
-        <w:rPr>
-          <w:highlight w:val="green"/>
-        </w:rPr>
-        <w:t>short-term generic knowledge</w:t>
-      </w:r>
-      <w:r>
-        <w:t>.</w:t>
-      </w:r>
-    </w:p>
-    <w:p>
-      <w:r>
-        <w:t xml:space="preserve">Q26: Illustrate the </w:t>
-      </w:r>
-      <w:r>
-        <w:rPr>
-          <w:color w:val="FF0000"/>
-        </w:rPr>
-        <w:t xml:space="preserve">concept </w:t>
-      </w:r>
-      <w:r>
-        <w:t xml:space="preserve">of </w:t>
-      </w:r>
-      <w:r>
-        <w:rPr>
-          <w:highlight w:val="green"/>
-        </w:rPr>
-        <w:t>short-term generic knowledge</w:t>
-      </w:r>
-      <w:r>
-        <w:t>.</w:t>
-      </w:r>
-    </w:p>
-    <w:p>
-      <w:r>
-        <w:t xml:space="preserve">Q32: Provide an </w:t>
-      </w:r>
-      <w:r>
-        <w:rPr>
-          <w:color w:val="FF0000"/>
-        </w:rPr>
-        <w:t xml:space="preserve">example </w:t>
-      </w:r>
-      <w:r>
-        <w:t xml:space="preserve">of </w:t>
-      </w:r>
-      <w:r>
-        <w:rPr>
-          <w:highlight w:val="green"/>
-        </w:rPr>
-        <w:t>short-term generic knowledge</w:t>
-      </w:r>
-      <w:r>
-        <w:t>.</w:t>
-      </w:r>
-    </w:p>
-    <w:p/>
-    <w:p>
-      <w:pPr>
-        <w:rPr>
-          <w:b/>
-          <w:bCs/>
-        </w:rPr>
-      </w:pPr>
-      <w:r>
-        <w:rPr>
-          <w:b/>
-          <w:bCs/>
-        </w:rPr>
-        <w:t>SHORT TERM DOMAIN SPECIFIC KNOWLEDGE</w:t>
-      </w:r>
-    </w:p>
-    <w:p>
-      <w:r>
-        <w:t xml:space="preserve">Q09: Give me an </w:t>
-      </w:r>
-      <w:r>
-        <w:rPr>
-          <w:color w:val="FF0000"/>
-        </w:rPr>
-        <w:t xml:space="preserve">example </w:t>
-      </w:r>
-      <w:r>
-        <w:t xml:space="preserve">of </w:t>
-      </w:r>
-      <w:r>
-        <w:rPr>
-          <w:highlight w:val="green"/>
-        </w:rPr>
-        <w:t>short-term domain-specific knowledge</w:t>
-      </w:r>
-      <w:r>
-        <w:t>.</w:t>
-      </w:r>
-    </w:p>
-    <w:p>
-      <w:r>
-        <w:t xml:space="preserve">Q27: Illustrate the </w:t>
-      </w:r>
-      <w:r>
-        <w:rPr>
-          <w:color w:val="FF0000"/>
-        </w:rPr>
-        <w:t xml:space="preserve">concept </w:t>
-      </w:r>
-      <w:r>
-        <w:t xml:space="preserve">of </w:t>
-      </w:r>
-      <w:r>
-        <w:rPr>
-          <w:highlight w:val="green"/>
-        </w:rPr>
-        <w:t>short-term domain-specific knowledge</w:t>
-      </w:r>
-      <w:r>
-        <w:t>.</w:t>
-      </w:r>
-    </w:p>
-    <w:p>
-      <w:r>
-        <w:t xml:space="preserve">Q33: Provide an </w:t>
-      </w:r>
-      <w:r>
-        <w:rPr>
-          <w:color w:val="FF0000"/>
-        </w:rPr>
-        <w:t xml:space="preserve">example </w:t>
-      </w:r>
-      <w:r>
-        <w:t xml:space="preserve">of </w:t>
-      </w:r>
-      <w:r>
-        <w:rPr>
-          <w:highlight w:val="green"/>
-        </w:rPr>
-        <w:t>short-term domain-specific knowledge</w:t>
       </w:r>
       <w:r>
         <w:t>.</w:t>

</xml_diff>